<commit_message>
Worked on parameter substitution for pilot points in PEST Updated documetation to indicate that the limitation on PEST parameters in MODFLOW-2005 no longer applies. Fixed minor bugs.
</commit_message>
<xml_diff>
--- a/ModelMuse/Beta/doc/ModelMuse/ModelMuse Beta 3.docx
+++ b/ModelMuse/Beta/doc/ModelMuse/ModelMuse Beta 3.docx
@@ -411,7 +411,16 @@
         <w:t xml:space="preserve"> The first column lists the parameter names. Each parameter name must be unique. The parameter names must be unique. PEST and MODFLOW both place limitations on the length and characters that can be used in parameter names. The dialog box enforces those restrictions. The second column is always </w:t>
       </w:r>
       <w:r>
-        <w:t xml:space="preserve">grayed out; it is for informational purposes only. In MODFLOW models it indicates with which package(s) the parameter can be used. The third column indicates the type of parameter. For MODFLOW-2005 models this can be any of the parameter types defined in MODFLOW-2005. However, there is also an additional type labeled “PEST”. </w:t>
+        <w:t xml:space="preserve">grayed out; it is for informational purposes only. In MODFLOW models it indicates with which package(s) the parameter can be used. The third column indicates the type of parameter. </w:t>
+      </w:r>
+      <w:r>
+        <w:rPr>
+          <w:strike/>
+        </w:rPr>
+        <w:t>For MODFLOW-2005 models this can be any of the parameter types defined in MODFLOW-2005.</w:t>
+      </w:r>
+      <w:r>
+        <w:t xml:space="preserve"> However, there is also an additional type labeled “PEST”. </w:t>
       </w:r>
       <w:r>
         <w:rPr>
@@ -1480,7 +1489,13 @@
         <w:t xml:space="preserve">MF2005.gpt is a MODFLOW-2005 model. </w:t>
       </w:r>
       <w:r>
-        <w:t xml:space="preserve">It has a single MODFLOW-2005 HK parameter defined for the LPF package. There are no PEST parameters or boundary condition parameters defined. There are MODFLWO-2005 built-in flow observations defined for all the MODFLOW-2005 flow observation package. These are defined in the </w:t>
+        <w:t>It has a single MODFLOW-2005 HK parameter defined for the LPF package. There are no PEST parameters or boundary condition parameters defined. There are MODFL</w:t>
+      </w:r>
+      <w:r>
+        <w:t>O</w:t>
+      </w:r>
+      <w:r>
+        <w:t xml:space="preserve">W-2005 built-in flow observations defined for all the MODFLOW-2005 flow observation package. These are defined in the </w:t>
       </w:r>
       <w:proofErr w:type="spellStart"/>
       <w:r>
@@ -1547,10 +1562,7 @@
       </w:r>
       <w:proofErr w:type="gramEnd"/>
       <w:r>
-        <w:t xml:space="preserve"> the </w:t>
-      </w:r>
-      <w:r>
-        <w:t>“</w:t>
+        <w:t xml:space="preserve"> the “</w:t>
       </w:r>
       <w:proofErr w:type="spellStart"/>
       <w:r>
@@ -1558,19 +1570,16 @@
       </w:r>
       <w:proofErr w:type="spellEnd"/>
       <w:r>
-        <w:t xml:space="preserve"> </w:t>
-      </w:r>
-      <w:r>
-        <w:t>Flow</w:t>
-      </w:r>
-      <w:r>
-        <w:t xml:space="preserve"> Observations”</w:t>
-      </w:r>
-      <w:r>
-        <w:t xml:space="preserve"> dialog box with MODFLOW-2005 models.</w:t>
+        <w:t xml:space="preserve"> Flow Observations” dialog box with MODFLOW-</w:t>
       </w:r>
       <w:bookmarkStart w:id="0" w:name="_GoBack"/>
+      <w:r>
+        <w:t>2005</w:t>
+      </w:r>
       <w:bookmarkEnd w:id="0"/>
+      <w:r>
+        <w:t xml:space="preserve"> models.</w:t>
+      </w:r>
     </w:p>
     <w:sectPr>
       <w:pgSz w:w="12240" w:h="15840"/>

</xml_diff>